<commit_message>
more drafting to theoretical section
</commit_message>
<xml_diff>
--- a/wtbd.docx
+++ b/wtbd.docx
@@ -410,7 +410,7 @@
         <w:t xml:space="preserve"> </w:t>
       </w:r>
       <w:r>
-        <w:t xml:space="preserve">(184). Often with #hashtags serving a nodal function, trends arise from user writing—from the systems and topics already available within a network—but writing also moves and changes those systems by allowing new connections and ideas to emerge.</w:t>
+        <w:t xml:space="preserve">(184). Often, with #hashtags serving a nodal function, trends arise from user writing—from the systems and topics already available within a network—but writing also moves and changes those systems by allowing new connections and ideas to emerge. Because studets are familiar with trends, as youth culture is often closely associated with many trending topics and digital artifacts, trends provide an approachable and non-threatening introduction to more complex understandings of networked writing.</w:t>
       </w:r>
     </w:p>
     <w:p>
@@ -418,7 +418,19 @@
         <w:pStyle w:val="BodyText"/>
       </w:pPr>
       <w:r>
-        <w:t xml:space="preserve">In addition to networked writing as the object of study for the course, the second key component of Writing through Big Data is data literacy. In</w:t>
+        <w:t xml:space="preserve">In addition to the course’s object of study, the second key component of Writing through Big Data’s theoretical rationale is</w:t>
+      </w:r>
+      <w:r>
+        <w:t xml:space="preserve"> </w:t>
+      </w:r>
+      <w:r>
+        <w:rPr>
+          <w:i/>
+        </w:rPr>
+        <w:t xml:space="preserve">data literacy</w:t>
+      </w:r>
+      <w:r>
+        <w:t xml:space="preserve">. Data literacy is relevant to WtBD in terms of the course content, but also because of the pervasive and ubiquitous use of data visualization in academia, politics, journalism, and entertainment media. In</w:t>
       </w:r>
       <w:r>
         <w:t xml:space="preserve"> </w:t>
@@ -532,7 +544,109 @@
         <w:t xml:space="preserve"> </w:t>
       </w:r>
       <w:r>
-        <w:t xml:space="preserve">(453).</w:t>
+        <w:t xml:space="preserve">(453). In WtBD, students come to a critical awareness of the rhetoric of data visualization by collecting data on networked writing (trends) and by forming arguments about that data with infographics and visualizations they create themselves. This approach to the classroom employs a</w:t>
+      </w:r>
+      <w:r>
+        <w:t xml:space="preserve"> </w:t>
+      </w:r>
+      <w:r>
+        <w:t xml:space="preserve">“</w:t>
+      </w:r>
+      <w:r>
+        <w:t xml:space="preserve">flipped</w:t>
+      </w:r>
+      <w:r>
+        <w:t xml:space="preserve">”</w:t>
+      </w:r>
+      <w:r>
+        <w:t xml:space="preserve"> </w:t>
+      </w:r>
+      <w:r>
+        <w:t xml:space="preserve">classroom model, where rather than classroom time being framed around discussion and readings, and students working on projects and</w:t>
+      </w:r>
+      <w:r>
+        <w:t xml:space="preserve"> </w:t>
+      </w:r>
+      <w:r>
+        <w:t xml:space="preserve">“</w:t>
+      </w:r>
+      <w:r>
+        <w:t xml:space="preserve">writing</w:t>
+      </w:r>
+      <w:r>
+        <w:t xml:space="preserve">”</w:t>
+      </w:r>
+      <w:r>
+        <w:t xml:space="preserve"> </w:t>
+      </w:r>
+      <w:r>
+        <w:t xml:space="preserve">at home—instead the students spend most of the classroom time in</w:t>
+      </w:r>
+      <w:r>
+        <w:t xml:space="preserve"> </w:t>
+      </w:r>
+      <w:r>
+        <w:t xml:space="preserve">“</w:t>
+      </w:r>
+      <w:r>
+        <w:t xml:space="preserve">workshop</w:t>
+      </w:r>
+      <w:r>
+        <w:t xml:space="preserve">”</w:t>
+      </w:r>
+      <w:r>
+        <w:t xml:space="preserve"> </w:t>
+      </w:r>
+      <w:r>
+        <w:t xml:space="preserve">where they are analyzing data and creating visualizations in class. Furthermore, by flipping the classroom to a project oriented environment, concepts like</w:t>
+      </w:r>
+      <w:r>
+        <w:t xml:space="preserve"> </w:t>
+      </w:r>
+      <w:r>
+        <w:t xml:space="preserve">“</w:t>
+      </w:r>
+      <w:r>
+        <w:t xml:space="preserve">sample size,</w:t>
+      </w:r>
+      <w:r>
+        <w:t xml:space="preserve">”</w:t>
+      </w:r>
+      <w:r>
+        <w:t xml:space="preserve"> </w:t>
+      </w:r>
+      <w:r>
+        <w:t xml:space="preserve">“</w:t>
+      </w:r>
+      <w:r>
+        <w:t xml:space="preserve">correlation and causality,</w:t>
+      </w:r>
+      <w:r>
+        <w:t xml:space="preserve">”</w:t>
+      </w:r>
+      <w:r>
+        <w:t xml:space="preserve"> </w:t>
+      </w:r>
+      <w:r>
+        <w:t xml:space="preserve">and other basic issues associated with</w:t>
+      </w:r>
+      <w:r>
+        <w:t xml:space="preserve"> </w:t>
+      </w:r>
+      <w:r>
+        <w:t xml:space="preserve">“</w:t>
+      </w:r>
+      <w:r>
+        <w:t xml:space="preserve">descriptive statistics</w:t>
+      </w:r>
+      <w:r>
+        <w:t xml:space="preserve">”</w:t>
+      </w:r>
+      <w:r>
+        <w:t xml:space="preserve"> </w:t>
+      </w:r>
+      <w:r>
+        <w:t xml:space="preserve">are understood within the context of students’ individual research projects. Therefore, data literacy, in Writing through Big Data, is framed in terms of what students can and cannot about say their particular dataset, but their broader project goals are not constrained by these limitations—students are encouraged to add their own opinions and perspectives.</w:t>
       </w:r>
     </w:p>
     <w:p>
@@ -540,7 +654,7 @@
         <w:pStyle w:val="BodyText"/>
       </w:pPr>
       <w:r>
-        <w:t xml:space="preserve">In Writing through Big Data, students spend roughly the first 1/3 of the course determining which trend they want to research during the rest of the semester. While trends are complex in how they emerge and how they may be observed within various social networks (more on this later), trends are simply popular topics or digital artifacts (such as memes or viral videos) that are written about or shared by a large number of users within a network. Trends may arise from particular events and then transform into larger issues or concepts that users continue to discuss, and often these broader concepts become categorical tags that are used to create connections among other newer topics or events (associative connections made through the use of #hashtags). For example, in the case of #blacklivesmatter, motivated by the killing of Michael Brown by police officer Darren Wilson, the protests in the town of Furguson transformed into a much larger trend focused on police violence and institutional racism. The tag #blacklivesmatter was then later used to identify other similar acts of police violence, to motivate protests against institutional racism, and to redirect a broader conversation about racism in contemporary society. Certainly, for a trend like #blacklivesmatter, the amount of attention it recieves within a single network like Twitter (or the extent to which it appears to be</w:t>
+        <w:t xml:space="preserve">Students spend roughly the first 1/3 of the course determining which trend they want to research during the rest of the semester. While trends are complex in how they emerge and how they may be observed within various social networks (more on this later), trends are simply popular topics or digital artifacts (such as memes or viral videos) that are written about or shared by a large number of users within a network. Trends may arise from particular events and then transform into larger issues or concepts that users continue to discuss, and often these broader concepts become categorical tags that are used to create connections among other newer topics or events (associative connections made through the use of #hashtags). For example, in the case of #blacklivesmatter, motivated by the killing of Michael Brown by police officer Darren Wilson, the protests in the town of Furguson transformed into a much larger trend focused on police violence and institutional racism. The tag #blacklivesmatter was then later used to identify other similar acts of police violence, to motivate protests against institutional racism, and to redirect a broader conversation about racism in contemporary society. Certainly, for a trend like #blacklivesmatter, the amount of attention it recieves within a single network like Twitter (or the extent to which it appears to be</w:t>
       </w:r>
       <w:r>
         <w:t xml:space="preserve"> </w:t>
@@ -555,7 +669,7 @@
         <w:t xml:space="preserve">”</w:t>
       </w:r>
       <w:r>
-        <w:t xml:space="preserve">) should not be used to reductively explain its broader social impact and relevance. As students are choosing the trends they will research, they must confront the difference between a trend within a single network like Twitter, and the broader complex media ecology in which networked writing occurs. Just because something is not trending within a particular network does not mean that it is not important or that it does not have value. And this awareness—a critical engagement with how trends are defined and how they are currently used to justify something’s importance, cutural value, or the amount of ongoing attention it ought to receive—this provides the most immediate rationale for Writing through Big Data.</w:t>
+        <w:t xml:space="preserve">) should not be used to reductively explain its broader social impact and relevance. As students are choosing the trends they will research, they must confront the difference between a trend within a single network like Twitter, and the broader complex media ecology in which networked writing occurs. Just because something is not trending within a particular network does not mean that it is not important or that it does not have value. And this awareness—a critical engagement with how trends are defined and how they are currently used to justify something’s importance, cutural value, or the amount of ongoing attention it ought to receive—this is the intended outcome of the reciprocity between writing studies and data literacy.</w:t>
       </w:r>
     </w:p>
     <w:p>
@@ -563,7 +677,61 @@
         <w:pStyle w:val="BodyText"/>
       </w:pPr>
       <w:r>
-        <w:t xml:space="preserve">Once students choose a trend, they are provided with a basic research question that frames their work for the course: what is the exigence of your chosen trend? Why are people paying attention? Why does it matter? What may have caused it to gain such a following? Why does it appear to have such momentum? In addition to pulling trend data from Twitter with MassMine, this means that students must conduct outside research and look for news stories, blogs, or other sources that may help contextualize their trend. Students are also encouraged to look at other social networks like Facebook or Reddit to see if their topic is trending on those networks as well. This provides the opportunity to discuss algorithmic affects on how trends function. Obviously, algorithmic engagement cannot be too in-depth within an undergraduate writing course,</w:t>
+        <w:t xml:space="preserve">Individual user feeds and individual</w:t>
+      </w:r>
+      <w:r>
+        <w:t xml:space="preserve"> </w:t>
+      </w:r>
+      <w:r>
+        <w:t xml:space="preserve">“</w:t>
+      </w:r>
+      <w:r>
+        <w:t xml:space="preserve">friend</w:t>
+      </w:r>
+      <w:r>
+        <w:t xml:space="preserve">”</w:t>
+      </w:r>
+      <w:r>
+        <w:t xml:space="preserve"> </w:t>
+      </w:r>
+      <w:r>
+        <w:t xml:space="preserve">or</w:t>
+      </w:r>
+      <w:r>
+        <w:t xml:space="preserve"> </w:t>
+      </w:r>
+      <w:r>
+        <w:t xml:space="preserve">“</w:t>
+      </w:r>
+      <w:r>
+        <w:t xml:space="preserve">follower</w:t>
+      </w:r>
+      <w:r>
+        <w:t xml:space="preserve">”</w:t>
+      </w:r>
+      <w:r>
+        <w:t xml:space="preserve"> </w:t>
+      </w:r>
+      <w:r>
+        <w:t xml:space="preserve">networks are incapable of capturing the vast amount trends occurring accross entire social networks, and the methods provided by data science allow for broad macroscopic</w:t>
+      </w:r>
+      <w:r>
+        <w:t xml:space="preserve"> </w:t>
+      </w:r>
+      <w:r>
+        <w:t xml:space="preserve">“</w:t>
+      </w:r>
+      <w:r>
+        <w:t xml:space="preserve">readings</w:t>
+      </w:r>
+      <w:r>
+        <w:t xml:space="preserve">”</w:t>
+      </w:r>
+      <w:r>
+        <w:t xml:space="preserve"> </w:t>
+      </w:r>
+      <w:r>
+        <w:t xml:space="preserve">of trend circulation on a much larger scale. Once students choose a trend, they are provided with a basic research question that frames their work for the course: what is the exigence of your chosen trend? Why are people paying attention? Why does it matter? What may have caused it to gain such a following? Why does it appear to have such momentum? In addition to pulling trend data from Twitter with MassMine, this means that students must conduct outside research and look for news stories, blogs, or other sources that may help contextualize their trend. Students are also encouraged to look at other social networks like Facebook or Reddit to see if their topic is trending on those networks as well. This provides the opportunity to discuss algorithmic affects on how trends function. Obviously, algorithmic engagement cannot be too in-depth within an undergraduate writing course,</w:t>
       </w:r>
     </w:p>
     <w:p>
@@ -2967,7 +3135,7 @@
     </w:lvl>
   </w:abstractNum>
   <w:abstractNum w:abstractNumId="990">
-    <w:nsid w:val="b0466ac3"/>
+    <w:nsid w:val="53c62133"/>
     <w:multiLevelType w:val="multilevel"/>
     <w:lvl w:ilvl="0">
       <w:numFmt w:val="bullet"/>
@@ -3048,7 +3216,7 @@
     </w:lvl>
   </w:abstractNum>
   <w:abstractNum w:abstractNumId="991">
-    <w:nsid w:val="f8d539c5"/>
+    <w:nsid w:val="e7614c4f"/>
     <w:multiLevelType w:val="multilevel"/>
     <w:lvl w:ilvl="0">
       <w:numFmt w:val="bullet"/>
@@ -3129,7 +3297,7 @@
     </w:lvl>
   </w:abstractNum>
   <w:abstractNum w:abstractNumId="99201">
-    <w:nsid w:val="eb862fb2"/>
+    <w:nsid w:val="ffcbc6f1"/>
     <w:multiLevelType w:val="multilevel"/>
     <w:lvl w:ilvl="0">
       <w:start w:val="1"/>

</xml_diff>